<commit_message>
updated the summary of the report
</commit_message>
<xml_diff>
--- a/ENSF 592 Spring 2021 Project Report.docx
+++ b/ENSF 592 Spring 2021 Project Report.docx
@@ -7,65 +7,9 @@
         <w:pStyle w:val="Heading1"/>
         <w:jc w:val="center"/>
         <w:rPr>
-          <w:color w:val="auto"/>
-          <w:lang w:val="en-US"/>
-        </w:rPr>
-      </w:pPr>
-      <w:r>
-        <w:rPr>
-          <w:color w:val="auto"/>
-          <w:lang w:val="en-US"/>
-        </w:rPr>
-        <w:t>ENSF 592 Spring 2021 – Final Project Report</w:t>
-      </w:r>
-    </w:p>
-    <w:p>
-      <w:pPr>
-        <w:rPr>
-          <w:lang w:val="en-US"/>
-        </w:rPr>
-      </w:pPr>
-    </w:p>
-    <w:p>
-      <w:pPr>
-        <w:spacing w:after="0" w:line="240" w:lineRule="auto"/>
-        <w:rPr>
-          <w:lang w:val="en-US"/>
-        </w:rPr>
-      </w:pPr>
-      <w:r>
-        <w:rPr>
           <w:b/>
           <w:bCs/>
-          <w:lang w:val="en-US"/>
-        </w:rPr>
-        <w:t>Authors</w:t>
-      </w:r>
-      <w:r>
-        <w:rPr>
-          <w:lang w:val="en-US"/>
-        </w:rPr>
-        <w:t xml:space="preserve">: </w:t>
-      </w:r>
-      <w:proofErr w:type="spellStart"/>
-      <w:r>
-        <w:rPr>
-          <w:lang w:val="en-US"/>
-        </w:rPr>
-        <w:t>Bhavyai</w:t>
-      </w:r>
-      <w:proofErr w:type="spellEnd"/>
-      <w:r>
-        <w:rPr>
-          <w:lang w:val="en-US"/>
-        </w:rPr>
-        <w:t xml:space="preserve"> Gupta, Brandon Attai</w:t>
-      </w:r>
-    </w:p>
-    <w:p>
-      <w:pPr>
-        <w:spacing w:after="0" w:line="240" w:lineRule="auto"/>
-        <w:rPr>
+          <w:color w:val="auto"/>
           <w:lang w:val="en-US"/>
         </w:rPr>
       </w:pPr>
@@ -73,6 +17,70 @@
         <w:rPr>
           <w:b/>
           <w:bCs/>
+          <w:color w:val="auto"/>
+          <w:lang w:val="en-US"/>
+        </w:rPr>
+        <w:t>ENSF 592 Spring 2021 – Final Project Report</w:t>
+      </w:r>
+    </w:p>
+    <w:p>
+      <w:pPr>
+        <w:pStyle w:val="NoSpacing"/>
+        <w:rPr>
+          <w:lang w:val="en-US"/>
+        </w:rPr>
+      </w:pPr>
+    </w:p>
+    <w:p>
+      <w:pPr>
+        <w:pStyle w:val="NoSpacing"/>
+        <w:rPr>
+          <w:lang w:val="en-US"/>
+        </w:rPr>
+      </w:pPr>
+    </w:p>
+    <w:p>
+      <w:pPr>
+        <w:pStyle w:val="NoSpacing"/>
+        <w:rPr>
+          <w:lang w:val="en-US"/>
+        </w:rPr>
+      </w:pPr>
+      <w:r>
+        <w:rPr>
+          <w:u w:val="single"/>
+          <w:lang w:val="en-US"/>
+        </w:rPr>
+        <w:t>Authors</w:t>
+      </w:r>
+      <w:r>
+        <w:rPr>
+          <w:lang w:val="en-US"/>
+        </w:rPr>
+        <w:t xml:space="preserve">: </w:t>
+      </w:r>
+      <w:r>
+        <w:rPr>
+          <w:lang w:val="en-US"/>
+        </w:rPr>
+        <w:t xml:space="preserve">Bhavyai Gupta, Brandon </w:t>
+      </w:r>
+      <w:proofErr w:type="spellStart"/>
+      <w:r>
+        <w:rPr>
+          <w:lang w:val="en-US"/>
+        </w:rPr>
+        <w:t>Attai</w:t>
+      </w:r>
+      <w:proofErr w:type="spellEnd"/>
+    </w:p>
+    <w:p>
+      <w:pPr>
+        <w:pStyle w:val="NoSpacing"/>
+      </w:pPr>
+      <w:r>
+        <w:rPr>
+          <w:u w:val="single"/>
           <w:lang w:val="en-US"/>
         </w:rPr>
         <w:t>Date</w:t>
@@ -81,49 +89,85 @@
         <w:rPr>
           <w:lang w:val="en-US"/>
         </w:rPr>
-        <w:t>: 2021-06-15</w:t>
-      </w:r>
-    </w:p>
-    <w:p>
-      <w:pPr>
-        <w:spacing w:after="0" w:line="240" w:lineRule="auto"/>
-        <w:rPr>
-          <w:lang w:val="en-US"/>
-        </w:rPr>
-      </w:pPr>
-      <w:r>
+        <w:t xml:space="preserve">: </w:t>
+      </w:r>
+      <w:r>
+        <w:rPr>
+          <w:lang w:val="en-US"/>
+        </w:rPr>
+        <w:t>16</w:t>
+      </w:r>
+      <w:r>
+        <w:rPr>
+          <w:vertAlign w:val="superscript"/>
+          <w:lang w:val="en-US"/>
+        </w:rPr>
+        <w:t>th</w:t>
+      </w:r>
+      <w:r>
+        <w:rPr>
+          <w:lang w:val="en-US"/>
+        </w:rPr>
+        <w:t xml:space="preserve"> Ju</w:t>
+      </w:r>
+      <w:r>
+        <w:rPr>
+          <w:lang w:val="en-US"/>
+        </w:rPr>
+        <w:t>ne, 2021</w:t>
+      </w:r>
+    </w:p>
+    <w:p>
+      <w:pPr>
+        <w:pStyle w:val="NoSpacing"/>
+        <w:rPr>
+          <w:lang w:val="en-US"/>
+        </w:rPr>
+      </w:pPr>
+      <w:r>
+        <w:rPr>
+          <w:u w:val="single"/>
+          <w:lang w:val="en-US"/>
+        </w:rPr>
+        <w:t>Course</w:t>
+      </w:r>
+      <w:r>
+        <w:rPr>
+          <w:lang w:val="en-US"/>
+        </w:rPr>
+        <w:t>: ENSF 592</w:t>
+      </w:r>
+    </w:p>
+    <w:p>
+      <w:pPr>
+        <w:pStyle w:val="NoSpacing"/>
+        <w:rPr>
+          <w:lang w:val="en-US"/>
+        </w:rPr>
+      </w:pPr>
+    </w:p>
+    <w:p>
+      <w:pPr>
+        <w:pStyle w:val="NoSpacing"/>
+        <w:rPr>
+          <w:lang w:val="en-US"/>
+        </w:rPr>
+      </w:pPr>
+    </w:p>
+    <w:p>
+      <w:pPr>
+        <w:pStyle w:val="Heading2"/>
         <w:rPr>
           <w:b/>
           <w:bCs/>
-          <w:lang w:val="en-US"/>
-        </w:rPr>
-        <w:t>Course</w:t>
-      </w:r>
-      <w:r>
-        <w:rPr>
-          <w:lang w:val="en-US"/>
-        </w:rPr>
-        <w:t>: ENSF 592</w:t>
-      </w:r>
-    </w:p>
-    <w:p>
-      <w:pPr>
-        <w:spacing w:after="0" w:line="240" w:lineRule="auto"/>
-        <w:rPr>
-          <w:lang w:val="en-US"/>
-        </w:rPr>
-      </w:pPr>
-    </w:p>
-    <w:p>
-      <w:pPr>
-        <w:pStyle w:val="Heading2"/>
-        <w:rPr>
           <w:color w:val="auto"/>
           <w:lang w:val="en-US"/>
         </w:rPr>
       </w:pPr>
       <w:r>
         <w:rPr>
+          <w:b/>
+          <w:bCs/>
           <w:color w:val="auto"/>
           <w:lang w:val="en-US"/>
         </w:rPr>
@@ -132,6 +176,15 @@
     </w:p>
     <w:p>
       <w:pPr>
+        <w:pStyle w:val="NoSpacing"/>
+        <w:rPr>
+          <w:lang w:val="en-US"/>
+        </w:rPr>
+      </w:pPr>
+    </w:p>
+    <w:p>
+      <w:pPr>
+        <w:pStyle w:val="NoSpacing"/>
         <w:rPr>
           <w:lang w:val="en-US"/>
         </w:rPr>
@@ -152,13 +205,37 @@
         <w:rPr>
           <w:lang w:val="en-US"/>
         </w:rPr>
-        <w:t xml:space="preserve"> to request, select or visualize various statistics surrounding United Nations Data</w:t>
-      </w:r>
-      <w:r>
-        <w:rPr>
-          <w:lang w:val="en-US"/>
-        </w:rPr>
-        <w:t xml:space="preserve"> to give insight into </w:t>
+        <w:t xml:space="preserve"> to request, select</w:t>
+      </w:r>
+      <w:r>
+        <w:rPr>
+          <w:lang w:val="en-US"/>
+        </w:rPr>
+        <w:t>,</w:t>
+      </w:r>
+      <w:r>
+        <w:rPr>
+          <w:lang w:val="en-US"/>
+        </w:rPr>
+        <w:t xml:space="preserve"> or visualize various statistics surrounding </w:t>
+      </w:r>
+      <w:r>
+        <w:rPr>
+          <w:lang w:val="en-US"/>
+        </w:rPr>
+        <w:t xml:space="preserve">data provided by </w:t>
+      </w:r>
+      <w:r>
+        <w:rPr>
+          <w:lang w:val="en-US"/>
+        </w:rPr>
+        <w:t xml:space="preserve">United Nations </w:t>
+      </w:r>
+      <w:r>
+        <w:rPr>
+          <w:lang w:val="en-US"/>
+        </w:rPr>
+        <w:t xml:space="preserve">to give insight into </w:t>
       </w:r>
       <w:r>
         <w:rPr>
@@ -170,7 +247,19 @@
         <w:rPr>
           <w:lang w:val="en-US"/>
         </w:rPr>
-        <w:t>wealth trends for UN Regions, Sub-Regions and Countries.</w:t>
+        <w:t>wealth trends for UN Regions, Sub-Regions</w:t>
+      </w:r>
+      <w:r>
+        <w:rPr>
+          <w:lang w:val="en-US"/>
+        </w:rPr>
+        <w:t>,</w:t>
+      </w:r>
+      <w:r>
+        <w:rPr>
+          <w:lang w:val="en-US"/>
+        </w:rPr>
+        <w:t xml:space="preserve"> and Countries.</w:t>
       </w:r>
       <w:r>
         <w:rPr>
@@ -194,15 +283,27 @@
         <w:rPr>
           <w:lang w:val="en-US"/>
         </w:rPr>
-        <w:t>Datasets were used as follows:</w:t>
-      </w:r>
-    </w:p>
-    <w:p>
-      <w:pPr>
-        <w:pStyle w:val="ListParagraph"/>
+        <w:t xml:space="preserve">Datasets </w:t>
+      </w:r>
+      <w:r>
+        <w:rPr>
+          <w:lang w:val="en-US"/>
+        </w:rPr>
+        <w:t>are</w:t>
+      </w:r>
+      <w:r>
+        <w:rPr>
+          <w:lang w:val="en-US"/>
+        </w:rPr>
+        <w:t xml:space="preserve"> used as follows:</w:t>
+      </w:r>
+    </w:p>
+    <w:p>
+      <w:pPr>
+        <w:pStyle w:val="NoSpacing"/>
         <w:numPr>
           <w:ilvl w:val="0"/>
-          <w:numId w:val="1"/>
+          <w:numId w:val="5"/>
         </w:numPr>
         <w:rPr>
           <w:lang w:val="en-US"/>
@@ -217,10 +318,10 @@
     </w:p>
     <w:p>
       <w:pPr>
-        <w:pStyle w:val="ListParagraph"/>
+        <w:pStyle w:val="NoSpacing"/>
         <w:numPr>
           <w:ilvl w:val="0"/>
-          <w:numId w:val="1"/>
+          <w:numId w:val="5"/>
         </w:numPr>
         <w:rPr>
           <w:lang w:val="en-US"/>
@@ -295,10 +396,10 @@
     </w:p>
     <w:p>
       <w:pPr>
-        <w:pStyle w:val="ListParagraph"/>
+        <w:pStyle w:val="NoSpacing"/>
         <w:numPr>
           <w:ilvl w:val="0"/>
-          <w:numId w:val="1"/>
+          <w:numId w:val="5"/>
         </w:numPr>
         <w:rPr>
           <w:lang w:val="en-US"/>
@@ -313,10 +414,10 @@
     </w:p>
     <w:p>
       <w:pPr>
-        <w:pStyle w:val="ListParagraph"/>
+        <w:pStyle w:val="NoSpacing"/>
         <w:numPr>
           <w:ilvl w:val="0"/>
-          <w:numId w:val="1"/>
+          <w:numId w:val="5"/>
         </w:numPr>
         <w:rPr>
           <w:lang w:val="en-US"/>
@@ -331,6 +432,15 @@
     </w:p>
     <w:p>
       <w:pPr>
+        <w:pStyle w:val="NoSpacing"/>
+        <w:rPr>
+          <w:lang w:val="en-US"/>
+        </w:rPr>
+      </w:pPr>
+    </w:p>
+    <w:p>
+      <w:pPr>
+        <w:pStyle w:val="NoSpacing"/>
         <w:rPr>
           <w:lang w:val="en-US"/>
         </w:rPr>
@@ -345,7 +455,19 @@
         <w:rPr>
           <w:lang w:val="en-US"/>
         </w:rPr>
-        <w:t xml:space="preserve">Python </w:t>
+        <w:t>p</w:t>
+      </w:r>
+      <w:r>
+        <w:rPr>
+          <w:lang w:val="en-US"/>
+        </w:rPr>
+        <w:t xml:space="preserve">ython </w:t>
+      </w:r>
+      <w:r>
+        <w:rPr>
+          <w:lang w:val="en-US"/>
+        </w:rPr>
+        <w:t xml:space="preserve">source </w:t>
       </w:r>
       <w:r>
         <w:rPr>
@@ -357,53 +479,427 @@
         <w:rPr>
           <w:lang w:val="en-US"/>
         </w:rPr>
-        <w:t xml:space="preserve"> The interface makes use of color-coded messages to allow for ease of </w:t>
-      </w:r>
-      <w:r>
-        <w:rPr>
-          <w:lang w:val="en-US"/>
-        </w:rPr>
-        <w:t>readability.</w:t>
-      </w:r>
-      <w:r>
-        <w:rPr>
-          <w:lang w:val="en-US"/>
-        </w:rPr>
-        <w:t xml:space="preserve"> Once the user runs the </w:t>
+        <w:t xml:space="preserve"> </w:t>
+      </w:r>
+      <w:r>
+        <w:rPr>
+          <w:rFonts w:ascii="Consolas" w:hAnsi="Consolas"/>
+          <w:color w:val="C45911" w:themeColor="accent2" w:themeShade="BF"/>
+          <w:sz w:val="20"/>
+          <w:szCs w:val="20"/>
+          <w:lang w:val="en-US"/>
+        </w:rPr>
+        <w:t>launch.py</w:t>
+      </w:r>
+      <w:r>
+        <w:rPr>
+          <w:lang w:val="en-US"/>
+        </w:rPr>
+        <w:t xml:space="preserve"> </w:t>
+      </w:r>
+      <w:r>
+        <w:rPr>
+          <w:lang w:val="en-US"/>
+        </w:rPr>
+        <w:t xml:space="preserve">serves as the starting point of the </w:t>
+      </w:r>
+      <w:r>
+        <w:rPr>
+          <w:lang w:val="en-US"/>
+        </w:rPr>
+        <w:t>program</w:t>
+      </w:r>
+      <w:r>
+        <w:rPr>
+          <w:lang w:val="en-US"/>
+        </w:rPr>
+        <w:t xml:space="preserve">, </w:t>
+      </w:r>
+      <w:r>
+        <w:rPr>
+          <w:lang w:val="en-US"/>
+        </w:rPr>
+        <w:t xml:space="preserve">as it </w:t>
+      </w:r>
+      <w:r>
+        <w:rPr>
+          <w:lang w:val="en-US"/>
+        </w:rPr>
+        <w:t xml:space="preserve">controls the execution </w:t>
+      </w:r>
+      <w:r>
+        <w:rPr>
+          <w:lang w:val="en-US"/>
+        </w:rPr>
+        <w:t>flow by</w:t>
+      </w:r>
+      <w:r>
+        <w:rPr>
+          <w:lang w:val="en-US"/>
+        </w:rPr>
+        <w:t xml:space="preserve"> </w:t>
+      </w:r>
+      <w:r>
+        <w:rPr>
+          <w:lang w:val="en-US"/>
+        </w:rPr>
+        <w:t xml:space="preserve">using </w:t>
+      </w:r>
+      <w:r>
+        <w:rPr>
+          <w:lang w:val="en-US"/>
+        </w:rPr>
+        <w:t>menu options.</w:t>
+      </w:r>
+    </w:p>
+    <w:p>
+      <w:pPr>
+        <w:pStyle w:val="NoSpacing"/>
+        <w:rPr>
+          <w:lang w:val="en-US"/>
+        </w:rPr>
+      </w:pPr>
+    </w:p>
+    <w:p>
+      <w:pPr>
+        <w:pStyle w:val="NoSpacing"/>
+        <w:rPr>
+          <w:lang w:val="en-US"/>
+        </w:rPr>
+      </w:pPr>
+      <w:r>
+        <w:rPr>
+          <w:lang w:val="en-US"/>
+        </w:rPr>
+        <w:t xml:space="preserve">As soon as the program is launched, it will </w:t>
+      </w:r>
+      <w:r>
+        <w:rPr>
+          <w:lang w:val="en-US"/>
+        </w:rPr>
+        <w:t>initialize via a five</w:t>
+      </w:r>
+      <w:r>
+        <w:rPr>
+          <w:lang w:val="en-US"/>
+        </w:rPr>
+        <w:t>-</w:t>
+      </w:r>
+      <w:r>
+        <w:rPr>
+          <w:lang w:val="en-US"/>
+        </w:rPr>
+        <w:t xml:space="preserve">step process. These five steps are (1) </w:t>
+      </w:r>
+      <w:r>
+        <w:rPr>
+          <w:lang w:val="en-US"/>
+        </w:rPr>
+        <w:t>import</w:t>
+      </w:r>
+      <w:r>
+        <w:rPr>
+          <w:lang w:val="en-US"/>
+        </w:rPr>
+        <w:t>ing</w:t>
+      </w:r>
+      <w:r>
+        <w:rPr>
+          <w:lang w:val="en-US"/>
+        </w:rPr>
+        <w:t xml:space="preserve"> the data into pandas</w:t>
+      </w:r>
+      <w:r>
+        <w:rPr>
+          <w:lang w:val="en-US"/>
+        </w:rPr>
+        <w:t>’</w:t>
+      </w:r>
+      <w:r>
+        <w:rPr>
+          <w:lang w:val="en-US"/>
+        </w:rPr>
+        <w:t xml:space="preserve"> </w:t>
       </w:r>
       <w:proofErr w:type="spellStart"/>
-      <w:proofErr w:type="gramStart"/>
-      <w:r>
-        <w:rPr>
-          <w:lang w:val="en-US"/>
-        </w:rPr>
-        <w:t>launch.python</w:t>
+      <w:r>
+        <w:rPr>
+          <w:lang w:val="en-US"/>
+        </w:rPr>
+        <w:t>D</w:t>
+      </w:r>
+      <w:r>
+        <w:rPr>
+          <w:lang w:val="en-US"/>
+        </w:rPr>
+        <w:t>ata</w:t>
+      </w:r>
+      <w:r>
+        <w:rPr>
+          <w:lang w:val="en-US"/>
+        </w:rPr>
+        <w:t>F</w:t>
+      </w:r>
+      <w:r>
+        <w:rPr>
+          <w:lang w:val="en-US"/>
+        </w:rPr>
+        <w:t>rames</w:t>
       </w:r>
       <w:proofErr w:type="spellEnd"/>
-      <w:proofErr w:type="gramEnd"/>
-      <w:r>
-        <w:rPr>
-          <w:lang w:val="en-US"/>
-        </w:rPr>
-        <w:t xml:space="preserve"> file</w:t>
-      </w:r>
-      <w:r>
-        <w:rPr>
-          <w:lang w:val="en-US"/>
-        </w:rPr>
-        <w:t xml:space="preserve"> that contains main</w:t>
-      </w:r>
-      <w:r>
-        <w:rPr>
-          <w:lang w:val="en-US"/>
-        </w:rPr>
-        <w:t>, the user is given a real time update on the steps being completed and their status</w:t>
-      </w:r>
-      <w:r>
-        <w:rPr>
-          <w:lang w:val="en-US"/>
-        </w:rPr>
-        <w:t xml:space="preserve"> via the terminal</w:t>
+      <w:r>
+        <w:rPr>
+          <w:lang w:val="en-US"/>
+        </w:rPr>
+        <w:t xml:space="preserve">, </w:t>
+      </w:r>
+      <w:r>
+        <w:rPr>
+          <w:lang w:val="en-US"/>
+        </w:rPr>
+        <w:t xml:space="preserve">(2) </w:t>
+      </w:r>
+      <w:r>
+        <w:rPr>
+          <w:lang w:val="en-US"/>
+        </w:rPr>
+        <w:t>merg</w:t>
+      </w:r>
+      <w:r>
+        <w:rPr>
+          <w:lang w:val="en-US"/>
+        </w:rPr>
+        <w:t xml:space="preserve">ing </w:t>
+      </w:r>
+      <w:proofErr w:type="spellStart"/>
+      <w:r>
+        <w:rPr>
+          <w:lang w:val="en-US"/>
+        </w:rPr>
+        <w:t>DataFrames</w:t>
+      </w:r>
+      <w:proofErr w:type="spellEnd"/>
+      <w:r>
+        <w:rPr>
+          <w:lang w:val="en-US"/>
+        </w:rPr>
+        <w:t xml:space="preserve"> together,</w:t>
+      </w:r>
+      <w:r>
+        <w:rPr>
+          <w:lang w:val="en-US"/>
+        </w:rPr>
+        <w:t xml:space="preserve"> (3)</w:t>
+      </w:r>
+      <w:r>
+        <w:rPr>
+          <w:lang w:val="en-US"/>
+        </w:rPr>
+        <w:t xml:space="preserve"> add</w:t>
+      </w:r>
+      <w:r>
+        <w:rPr>
+          <w:lang w:val="en-US"/>
+        </w:rPr>
+        <w:t>ing</w:t>
+      </w:r>
+      <w:r>
+        <w:rPr>
+          <w:lang w:val="en-US"/>
+        </w:rPr>
+        <w:t xml:space="preserve"> computed columns</w:t>
+      </w:r>
+      <w:r>
+        <w:rPr>
+          <w:lang w:val="en-US"/>
+        </w:rPr>
+        <w:t xml:space="preserve"> to the merged </w:t>
+      </w:r>
+      <w:proofErr w:type="spellStart"/>
+      <w:r>
+        <w:rPr>
+          <w:lang w:val="en-US"/>
+        </w:rPr>
+        <w:t>DataFrame</w:t>
+      </w:r>
+      <w:proofErr w:type="spellEnd"/>
+      <w:r>
+        <w:rPr>
+          <w:lang w:val="en-US"/>
+        </w:rPr>
+        <w:t xml:space="preserve">, </w:t>
+      </w:r>
+      <w:r>
+        <w:rPr>
+          <w:lang w:val="en-US"/>
+        </w:rPr>
+        <w:t xml:space="preserve">(4) </w:t>
+      </w:r>
+      <w:r>
+        <w:rPr>
+          <w:lang w:val="en-US"/>
+        </w:rPr>
+        <w:t>perform</w:t>
+      </w:r>
+      <w:r>
+        <w:rPr>
+          <w:lang w:val="en-US"/>
+        </w:rPr>
+        <w:t>ing</w:t>
+      </w:r>
+      <w:r>
+        <w:rPr>
+          <w:lang w:val="en-US"/>
+        </w:rPr>
+        <w:t xml:space="preserve"> check</w:t>
+      </w:r>
+      <w:r>
+        <w:rPr>
+          <w:lang w:val="en-US"/>
+        </w:rPr>
+        <w:t>s</w:t>
+      </w:r>
+      <w:r>
+        <w:rPr>
+          <w:lang w:val="en-US"/>
+        </w:rPr>
+        <w:t xml:space="preserve"> for</w:t>
+      </w:r>
+      <w:r>
+        <w:rPr>
+          <w:lang w:val="en-US"/>
+        </w:rPr>
+        <w:t xml:space="preserve"> missing values</w:t>
+      </w:r>
+      <w:r>
+        <w:rPr>
+          <w:lang w:val="en-US"/>
+        </w:rPr>
+        <w:t xml:space="preserve">, and </w:t>
+      </w:r>
+      <w:r>
+        <w:rPr>
+          <w:lang w:val="en-US"/>
+        </w:rPr>
+        <w:t xml:space="preserve">(4) </w:t>
+      </w:r>
+      <w:r>
+        <w:rPr>
+          <w:lang w:val="en-US"/>
+        </w:rPr>
+        <w:t>export</w:t>
+      </w:r>
+      <w:r>
+        <w:rPr>
+          <w:lang w:val="en-US"/>
+        </w:rPr>
+        <w:t xml:space="preserve"> of </w:t>
+      </w:r>
+      <w:r>
+        <w:rPr>
+          <w:lang w:val="en-US"/>
+        </w:rPr>
+        <w:t xml:space="preserve">the final dataset into the project directory. User is given real time updates on </w:t>
+      </w:r>
+      <w:r>
+        <w:rPr>
+          <w:lang w:val="en-US"/>
+        </w:rPr>
+        <w:t xml:space="preserve">each step </w:t>
+      </w:r>
+      <w:r>
+        <w:rPr>
+          <w:lang w:val="en-US"/>
+        </w:rPr>
+        <w:t xml:space="preserve">and </w:t>
+      </w:r>
+      <w:r>
+        <w:rPr>
+          <w:lang w:val="en-US"/>
+        </w:rPr>
+        <w:t xml:space="preserve">its </w:t>
+      </w:r>
+      <w:r>
+        <w:rPr>
+          <w:lang w:val="en-US"/>
+        </w:rPr>
+        <w:t>status.</w:t>
+      </w:r>
+    </w:p>
+    <w:p>
+      <w:pPr>
+        <w:pStyle w:val="NoSpacing"/>
+        <w:rPr>
+          <w:lang w:val="en-US"/>
+        </w:rPr>
+      </w:pPr>
+    </w:p>
+    <w:p>
+      <w:pPr>
+        <w:pStyle w:val="NoSpacing"/>
+        <w:rPr>
+          <w:lang w:val="en-US"/>
+        </w:rPr>
+      </w:pPr>
+      <w:r>
+        <w:rPr>
+          <w:lang w:val="en-US"/>
+        </w:rPr>
+        <w:t>Once user enter</w:t>
+      </w:r>
+      <w:r>
+        <w:rPr>
+          <w:lang w:val="en-US"/>
+        </w:rPr>
+        <w:t>s</w:t>
+      </w:r>
+      <w:r>
+        <w:rPr>
+          <w:lang w:val="en-US"/>
+        </w:rPr>
+        <w:t xml:space="preserve"> </w:t>
+      </w:r>
+      <w:r>
+        <w:rPr>
+          <w:lang w:val="en-US"/>
+        </w:rPr>
+        <w:t xml:space="preserve">the </w:t>
+      </w:r>
+      <w:r>
+        <w:rPr>
+          <w:lang w:val="en-US"/>
+        </w:rPr>
+        <w:t xml:space="preserve">program menu after </w:t>
+      </w:r>
+      <w:r>
+        <w:rPr>
+          <w:lang w:val="en-US"/>
+        </w:rPr>
+        <w:t>the initialization</w:t>
+      </w:r>
+      <w:r>
+        <w:rPr>
+          <w:lang w:val="en-US"/>
+        </w:rPr>
+        <w:t xml:space="preserve">, the user </w:t>
+      </w:r>
+      <w:r>
+        <w:rPr>
+          <w:lang w:val="en-US"/>
+        </w:rPr>
+        <w:t xml:space="preserve">would have </w:t>
+      </w:r>
+      <w:r>
+        <w:rPr>
+          <w:lang w:val="en-US"/>
+        </w:rPr>
+        <w:t>7 options to</w:t>
+      </w:r>
+      <w:r>
+        <w:rPr>
+          <w:lang w:val="en-US"/>
+        </w:rPr>
+        <w:t xml:space="preserve"> select from</w:t>
       </w:r>
       <w:r>
         <w:rPr>
@@ -415,76 +911,45 @@
         <w:rPr>
           <w:lang w:val="en-US"/>
         </w:rPr>
-        <w:t xml:space="preserve"> After each step is completed, the user is updated with the status.</w:t>
-      </w:r>
-      <w:r>
-        <w:rPr>
-          <w:lang w:val="en-US"/>
-        </w:rPr>
-        <w:t xml:space="preserve"> The user is informed of</w:t>
-      </w:r>
-      <w:r>
-        <w:rPr>
-          <w:lang w:val="en-US"/>
-        </w:rPr>
-        <w:t xml:space="preserve"> information such as, the data being merged </w:t>
-      </w:r>
-      <w:r>
-        <w:rPr>
-          <w:lang w:val="en-US"/>
-        </w:rPr>
-        <w:t xml:space="preserve">into one </w:t>
-      </w:r>
-      <w:proofErr w:type="spellStart"/>
-      <w:r>
-        <w:rPr>
-          <w:lang w:val="en-US"/>
-        </w:rPr>
-        <w:t>D</w:t>
-      </w:r>
-      <w:r>
-        <w:rPr>
-          <w:lang w:val="en-US"/>
-        </w:rPr>
-        <w:t>ata</w:t>
-      </w:r>
-      <w:r>
-        <w:rPr>
-          <w:lang w:val="en-US"/>
-        </w:rPr>
-        <w:t>F</w:t>
-      </w:r>
-      <w:r>
-        <w:rPr>
-          <w:lang w:val="en-US"/>
-        </w:rPr>
-        <w:t>rame</w:t>
-      </w:r>
-      <w:proofErr w:type="spellEnd"/>
-      <w:r>
-        <w:rPr>
-          <w:lang w:val="en-US"/>
-        </w:rPr>
-        <w:t xml:space="preserve"> and when the check for null values is completed. </w:t>
-      </w:r>
-    </w:p>
-    <w:p>
-      <w:pPr>
-        <w:rPr>
-          <w:lang w:val="en-US"/>
-        </w:rPr>
-      </w:pPr>
-      <w:r>
-        <w:rPr>
-          <w:lang w:val="en-US"/>
-        </w:rPr>
-        <w:t>The user is then prompted to enter the program menu. Once entered, the user has 7 options to</w:t>
-      </w:r>
-      <w:r>
-        <w:rPr>
-          <w:lang w:val="en-US"/>
-        </w:rPr>
-        <w:t xml:space="preserve"> select from</w:t>
+        <w:t xml:space="preserve"> </w:t>
+      </w:r>
+      <w:r>
+        <w:rPr>
+          <w:lang w:val="en-US"/>
+        </w:rPr>
+        <w:t>These are summarized in</w:t>
+      </w:r>
+      <w:r>
+        <w:rPr>
+          <w:lang w:val="en-US"/>
+        </w:rPr>
+        <w:t xml:space="preserve"> </w:t>
+      </w:r>
+      <w:r>
+        <w:rPr>
+          <w:i/>
+          <w:iCs/>
+          <w:lang w:val="en-US"/>
+        </w:rPr>
+        <w:t>Table 1</w:t>
+      </w:r>
+      <w:r>
+        <w:rPr>
+          <w:lang w:val="en-US"/>
+        </w:rPr>
+        <w:t>.</w:t>
+      </w:r>
+      <w:r>
+        <w:rPr>
+          <w:lang w:val="en-US"/>
+        </w:rPr>
+        <w:t xml:space="preserve"> </w:t>
+      </w:r>
+      <w:r>
+        <w:rPr>
+          <w:lang w:val="en-US"/>
+        </w:rPr>
+        <w:t>For example</w:t>
       </w:r>
       <w:r>
         <w:rPr>
@@ -496,227 +961,66 @@
         <w:rPr>
           <w:lang w:val="en-US"/>
         </w:rPr>
-        <w:t xml:space="preserve"> which allows for </w:t>
-      </w:r>
-      <w:r>
-        <w:rPr>
-          <w:lang w:val="en-US"/>
-        </w:rPr>
-        <w:t>exporting</w:t>
-      </w:r>
-      <w:r>
-        <w:rPr>
-          <w:lang w:val="en-US"/>
-        </w:rPr>
-        <w:t xml:space="preserve">, </w:t>
-      </w:r>
-      <w:r>
-        <w:rPr>
-          <w:lang w:val="en-US"/>
-        </w:rPr>
-        <w:t>requesting</w:t>
-      </w:r>
-      <w:r>
-        <w:rPr>
-          <w:lang w:val="en-US"/>
-        </w:rPr>
-        <w:t xml:space="preserve">, </w:t>
-      </w:r>
-      <w:r>
-        <w:rPr>
-          <w:lang w:val="en-US"/>
-        </w:rPr>
-        <w:t>selecting,</w:t>
-      </w:r>
-      <w:r>
-        <w:rPr>
-          <w:lang w:val="en-US"/>
-        </w:rPr>
-        <w:t xml:space="preserve"> or visualiz</w:t>
-      </w:r>
-      <w:r>
-        <w:rPr>
-          <w:lang w:val="en-US"/>
-        </w:rPr>
-        <w:t xml:space="preserve">ing </w:t>
-      </w:r>
-      <w:r>
-        <w:rPr>
-          <w:lang w:val="en-US"/>
-        </w:rPr>
-        <w:t xml:space="preserve">the statistics. </w:t>
-      </w:r>
-      <w:r>
-        <w:rPr>
-          <w:lang w:val="en-US"/>
-        </w:rPr>
-        <w:t>For example</w:t>
-      </w:r>
-      <w:r>
-        <w:rPr>
-          <w:lang w:val="en-US"/>
-        </w:rPr>
-        <w:t>,</w:t>
-      </w:r>
-      <w:r>
-        <w:rPr>
-          <w:lang w:val="en-US"/>
-        </w:rPr>
-        <w:t xml:space="preserve"> if the user wishes</w:t>
-      </w:r>
-      <w:r>
-        <w:rPr>
-          <w:lang w:val="en-US"/>
-        </w:rPr>
-        <w:t xml:space="preserve"> </w:t>
-      </w:r>
-      <w:proofErr w:type="gramStart"/>
-      <w:r>
-        <w:rPr>
-          <w:lang w:val="en-US"/>
-        </w:rPr>
-        <w:t>print</w:t>
-      </w:r>
-      <w:proofErr w:type="gramEnd"/>
-      <w:r>
-        <w:rPr>
-          <w:lang w:val="en-US"/>
-        </w:rPr>
-        <w:t xml:space="preserve"> the aggregate statistics </w:t>
-      </w:r>
-      <w:r>
-        <w:rPr>
-          <w:lang w:val="en-US"/>
-        </w:rPr>
-        <w:t xml:space="preserve">for </w:t>
-      </w:r>
-      <w:r>
-        <w:rPr>
-          <w:lang w:val="en-US"/>
-        </w:rPr>
-        <w:t>GDP per capita w</w:t>
-      </w:r>
-      <w:r>
-        <w:rPr>
-          <w:lang w:val="en-US"/>
-        </w:rPr>
-        <w:t xml:space="preserve">ith </w:t>
-      </w:r>
-      <w:r>
-        <w:rPr>
-          <w:lang w:val="en-US"/>
-        </w:rPr>
-        <w:t>r</w:t>
-      </w:r>
-      <w:r>
-        <w:rPr>
-          <w:lang w:val="en-US"/>
-        </w:rPr>
-        <w:t xml:space="preserve">espect </w:t>
-      </w:r>
-      <w:r>
-        <w:rPr>
-          <w:lang w:val="en-US"/>
-        </w:rPr>
-        <w:t>t</w:t>
-      </w:r>
-      <w:r>
-        <w:rPr>
-          <w:lang w:val="en-US"/>
-        </w:rPr>
-        <w:t>o the</w:t>
-      </w:r>
-      <w:r>
-        <w:rPr>
-          <w:lang w:val="en-US"/>
-        </w:rPr>
-        <w:t xml:space="preserve"> USA</w:t>
-      </w:r>
-      <w:r>
-        <w:rPr>
-          <w:lang w:val="en-US"/>
-        </w:rPr>
-        <w:t xml:space="preserve"> or </w:t>
-      </w:r>
-      <w:r>
-        <w:rPr>
-          <w:lang w:val="en-US"/>
-        </w:rPr>
-        <w:t>Ratio of Urban Population to GDP per Capita</w:t>
-      </w:r>
-      <w:r>
-        <w:rPr>
-          <w:lang w:val="en-US"/>
-        </w:rPr>
-        <w:t xml:space="preserve"> amongst others</w:t>
-      </w:r>
-      <w:r>
-        <w:rPr>
-          <w:lang w:val="en-US"/>
-        </w:rPr>
-        <w:t xml:space="preserve">, </w:t>
-      </w:r>
-      <w:r>
-        <w:rPr>
-          <w:lang w:val="en-US"/>
-        </w:rPr>
-        <w:t xml:space="preserve">the </w:t>
-      </w:r>
-      <w:r>
-        <w:rPr>
-          <w:lang w:val="en-US"/>
-        </w:rPr>
-        <w:t>user can select option [4] and print the aggregate statistics</w:t>
-      </w:r>
-      <w:r>
-        <w:rPr>
-          <w:lang w:val="en-US"/>
-        </w:rPr>
-        <w:t xml:space="preserve"> for a Region or Sub-Region based on the user’s text entry. Table 1 below summarizes the </w:t>
-      </w:r>
-      <w:r>
-        <w:rPr>
-          <w:lang w:val="en-US"/>
-        </w:rPr>
-        <w:t xml:space="preserve">other </w:t>
-      </w:r>
-      <w:r>
-        <w:rPr>
-          <w:lang w:val="en-US"/>
-        </w:rPr>
-        <w:t>functionality</w:t>
-      </w:r>
-      <w:r>
-        <w:rPr>
-          <w:lang w:val="en-US"/>
-        </w:rPr>
-        <w:t xml:space="preserve"> within the program</w:t>
-      </w:r>
-      <w:r>
-        <w:rPr>
-          <w:lang w:val="en-US"/>
-        </w:rPr>
-        <w:t xml:space="preserve">. </w:t>
-      </w:r>
+        <w:t xml:space="preserve"> the user </w:t>
+      </w:r>
+      <w:r>
+        <w:rPr>
+          <w:lang w:val="en-US"/>
+        </w:rPr>
+        <w:t xml:space="preserve">can use menu </w:t>
+      </w:r>
+      <w:r>
+        <w:rPr>
+          <w:lang w:val="en-US"/>
+        </w:rPr>
+        <w:t xml:space="preserve">option number 4 to print the aggregate stats on GDP per capita (US dollars) grouped by either UN Regions or UN Sub-Regions. </w:t>
+      </w:r>
+    </w:p>
+    <w:p>
+      <w:pPr>
+        <w:pStyle w:val="NoSpacing"/>
+        <w:rPr>
+          <w:lang w:val="en-US"/>
+        </w:rPr>
+      </w:pPr>
     </w:p>
     <w:tbl>
       <w:tblPr>
         <w:tblStyle w:val="TableGrid"/>
         <w:tblW w:w="0" w:type="auto"/>
-        <w:jc w:val="center"/>
         <w:tblLook w:val="04A0" w:firstRow="1" w:lastRow="0" w:firstColumn="1" w:lastColumn="0" w:noHBand="0" w:noVBand="1"/>
       </w:tblPr>
       <w:tblGrid>
-        <w:gridCol w:w="641"/>
-        <w:gridCol w:w="7868"/>
+        <w:gridCol w:w="1696"/>
+        <w:gridCol w:w="7371"/>
       </w:tblGrid>
       <w:tr>
-        <w:trPr>
-          <w:jc w:val="center"/>
-        </w:trPr>
         <w:tc>
           <w:tcPr>
-            <w:tcW w:w="632" w:type="dxa"/>
+            <w:tcW w:w="1696" w:type="dxa"/>
+          </w:tcPr>
+          <w:p>
+            <w:pPr>
+              <w:jc w:val="center"/>
+              <w:rPr>
+                <w:b/>
+                <w:bCs/>
+                <w:lang w:val="en-US"/>
+              </w:rPr>
+            </w:pPr>
+            <w:r>
+              <w:rPr>
+                <w:b/>
+                <w:bCs/>
+                <w:lang w:val="en-US"/>
+              </w:rPr>
+              <w:t>Option Number</w:t>
+            </w:r>
+          </w:p>
+        </w:tc>
+        <w:tc>
+          <w:tcPr>
+            <w:tcW w:w="7371" w:type="dxa"/>
           </w:tcPr>
           <w:p>
             <w:pPr>
@@ -732,43 +1036,27 @@
                 <w:bCs/>
                 <w:lang w:val="en-US"/>
               </w:rPr>
-              <w:t>Item</w:t>
+              <w:t>Option</w:t>
             </w:r>
-          </w:p>
-        </w:tc>
-        <w:tc>
-          <w:tcPr>
-            <w:tcW w:w="7868" w:type="dxa"/>
-          </w:tcPr>
-          <w:p>
-            <w:pPr>
-              <w:rPr>
-                <w:b/>
-                <w:bCs/>
-                <w:lang w:val="en-US"/>
-              </w:rPr>
-            </w:pPr>
             <w:r>
               <w:rPr>
                 <w:b/>
                 <w:bCs/>
                 <w:lang w:val="en-US"/>
               </w:rPr>
-              <w:t>Options</w:t>
+              <w:t xml:space="preserve"> Description</w:t>
             </w:r>
           </w:p>
         </w:tc>
       </w:tr>
       <w:tr>
-        <w:trPr>
-          <w:jc w:val="center"/>
-        </w:trPr>
         <w:tc>
           <w:tcPr>
-            <w:tcW w:w="632" w:type="dxa"/>
+            <w:tcW w:w="1696" w:type="dxa"/>
           </w:tcPr>
           <w:p>
             <w:pPr>
+              <w:jc w:val="center"/>
               <w:rPr>
                 <w:lang w:val="en-US"/>
               </w:rPr>
@@ -783,7 +1071,7 @@
         </w:tc>
         <w:tc>
           <w:tcPr>
-            <w:tcW w:w="7868" w:type="dxa"/>
+            <w:tcW w:w="7371" w:type="dxa"/>
           </w:tcPr>
           <w:p>
             <w:pPr>
@@ -796,21 +1084,27 @@
               <w:rPr>
                 <w:lang w:val="en-US"/>
               </w:rPr>
-              <w:t>Print the imported datasets</w:t>
+              <w:t xml:space="preserve">Print the imported </w:t>
             </w:r>
+            <w:proofErr w:type="spellStart"/>
+            <w:r>
+              <w:rPr>
+                <w:lang w:val="en-US"/>
+              </w:rPr>
+              <w:t>dataframes</w:t>
+            </w:r>
+            <w:proofErr w:type="spellEnd"/>
           </w:p>
         </w:tc>
       </w:tr>
       <w:tr>
-        <w:trPr>
-          <w:jc w:val="center"/>
-        </w:trPr>
         <w:tc>
           <w:tcPr>
-            <w:tcW w:w="632" w:type="dxa"/>
+            <w:tcW w:w="1696" w:type="dxa"/>
           </w:tcPr>
           <w:p>
             <w:pPr>
+              <w:jc w:val="center"/>
               <w:rPr>
                 <w:lang w:val="en-US"/>
               </w:rPr>
@@ -825,7 +1119,7 @@
         </w:tc>
         <w:tc>
           <w:tcPr>
-            <w:tcW w:w="7868" w:type="dxa"/>
+            <w:tcW w:w="7371" w:type="dxa"/>
           </w:tcPr>
           <w:p>
             <w:pPr>
@@ -844,15 +1138,13 @@
         </w:tc>
       </w:tr>
       <w:tr>
-        <w:trPr>
-          <w:jc w:val="center"/>
-        </w:trPr>
         <w:tc>
           <w:tcPr>
-            <w:tcW w:w="632" w:type="dxa"/>
+            <w:tcW w:w="1696" w:type="dxa"/>
           </w:tcPr>
           <w:p>
             <w:pPr>
+              <w:jc w:val="center"/>
               <w:rPr>
                 <w:lang w:val="en-US"/>
               </w:rPr>
@@ -867,7 +1159,7 @@
         </w:tc>
         <w:tc>
           <w:tcPr>
-            <w:tcW w:w="7868" w:type="dxa"/>
+            <w:tcW w:w="7371" w:type="dxa"/>
           </w:tcPr>
           <w:p>
             <w:pPr>
@@ -886,15 +1178,13 @@
         </w:tc>
       </w:tr>
       <w:tr>
-        <w:trPr>
-          <w:jc w:val="center"/>
-        </w:trPr>
         <w:tc>
           <w:tcPr>
-            <w:tcW w:w="632" w:type="dxa"/>
+            <w:tcW w:w="1696" w:type="dxa"/>
           </w:tcPr>
           <w:p>
             <w:pPr>
+              <w:jc w:val="center"/>
               <w:rPr>
                 <w:lang w:val="en-US"/>
               </w:rPr>
@@ -909,7 +1199,7 @@
         </w:tc>
         <w:tc>
           <w:tcPr>
-            <w:tcW w:w="7868" w:type="dxa"/>
+            <w:tcW w:w="7371" w:type="dxa"/>
           </w:tcPr>
           <w:p>
             <w:pPr>
@@ -928,15 +1218,13 @@
         </w:tc>
       </w:tr>
       <w:tr>
-        <w:trPr>
-          <w:jc w:val="center"/>
-        </w:trPr>
         <w:tc>
           <w:tcPr>
-            <w:tcW w:w="632" w:type="dxa"/>
+            <w:tcW w:w="1696" w:type="dxa"/>
           </w:tcPr>
           <w:p>
             <w:pPr>
+              <w:jc w:val="center"/>
               <w:rPr>
                 <w:lang w:val="en-US"/>
               </w:rPr>
@@ -951,7 +1239,7 @@
         </w:tc>
         <w:tc>
           <w:tcPr>
-            <w:tcW w:w="7868" w:type="dxa"/>
+            <w:tcW w:w="7371" w:type="dxa"/>
           </w:tcPr>
           <w:p>
             <w:pPr>
@@ -970,15 +1258,13 @@
         </w:tc>
       </w:tr>
       <w:tr>
-        <w:trPr>
-          <w:jc w:val="center"/>
-        </w:trPr>
         <w:tc>
           <w:tcPr>
-            <w:tcW w:w="632" w:type="dxa"/>
+            <w:tcW w:w="1696" w:type="dxa"/>
           </w:tcPr>
           <w:p>
             <w:pPr>
+              <w:jc w:val="center"/>
               <w:rPr>
                 <w:lang w:val="en-US"/>
               </w:rPr>
@@ -993,7 +1279,7 @@
         </w:tc>
         <w:tc>
           <w:tcPr>
-            <w:tcW w:w="7868" w:type="dxa"/>
+            <w:tcW w:w="7371" w:type="dxa"/>
           </w:tcPr>
           <w:p>
             <w:pPr>
@@ -1006,21 +1292,19 @@
               <w:rPr>
                 <w:lang w:val="en-US"/>
               </w:rPr>
-              <w:t>Show plot of Population Increase, Total Fertility Rate and Life Expectancy for a country</w:t>
+              <w:t>Compare four different countries on various statistical data and plot graphs</w:t>
             </w:r>
           </w:p>
         </w:tc>
       </w:tr>
       <w:tr>
-        <w:trPr>
-          <w:jc w:val="center"/>
-        </w:trPr>
         <w:tc>
           <w:tcPr>
-            <w:tcW w:w="632" w:type="dxa"/>
+            <w:tcW w:w="1696" w:type="dxa"/>
           </w:tcPr>
           <w:p>
             <w:pPr>
+              <w:jc w:val="center"/>
               <w:rPr>
                 <w:lang w:val="en-US"/>
               </w:rPr>
@@ -1035,7 +1319,7 @@
         </w:tc>
         <w:tc>
           <w:tcPr>
-            <w:tcW w:w="7868" w:type="dxa"/>
+            <w:tcW w:w="7371" w:type="dxa"/>
           </w:tcPr>
           <w:p>
             <w:pPr>
@@ -1056,12 +1340,91 @@
     <w:p>
       <w:pPr>
         <w:rPr>
-          <w:lang w:val="en-US"/>
-        </w:rPr>
-      </w:pPr>
-    </w:p>
-    <w:p>
-      <w:pPr>
+          <w:i/>
+          <w:iCs/>
+          <w:sz w:val="18"/>
+          <w:szCs w:val="18"/>
+          <w:lang w:val="en-US"/>
+        </w:rPr>
+      </w:pPr>
+      <w:r>
+        <w:rPr>
+          <w:i/>
+          <w:iCs/>
+          <w:sz w:val="18"/>
+          <w:szCs w:val="18"/>
+          <w:lang w:val="en-US"/>
+        </w:rPr>
+        <w:t>Table 1</w:t>
+      </w:r>
+    </w:p>
+    <w:p>
+      <w:pPr>
+        <w:pStyle w:val="NoSpacing"/>
+        <w:rPr>
+          <w:lang w:val="en-US"/>
+        </w:rPr>
+      </w:pPr>
+      <w:r>
+        <w:rPr>
+          <w:lang w:val="en-US"/>
+        </w:rPr>
+        <w:t xml:space="preserve">One thing to note is that some countries may not get accepted as a valid input by the program. Examples include Russia and Iran. This is because these countries do not have adequate data, which results in </w:t>
+      </w:r>
+      <w:proofErr w:type="spellStart"/>
+      <w:r>
+        <w:rPr>
+          <w:rFonts w:ascii="Consolas" w:hAnsi="Consolas"/>
+          <w:color w:val="C45911" w:themeColor="accent2" w:themeShade="BF"/>
+          <w:sz w:val="20"/>
+          <w:szCs w:val="20"/>
+          <w:lang w:val="en-US"/>
+        </w:rPr>
+        <w:t>NaN</w:t>
+      </w:r>
+      <w:proofErr w:type="spellEnd"/>
+      <w:r>
+        <w:rPr>
+          <w:sz w:val="20"/>
+          <w:szCs w:val="20"/>
+          <w:lang w:val="en-US"/>
+        </w:rPr>
+        <w:t xml:space="preserve"> </w:t>
+      </w:r>
+      <w:r>
+        <w:rPr>
+          <w:lang w:val="en-US"/>
+        </w:rPr>
+        <w:t xml:space="preserve">in the merged dataset. </w:t>
+      </w:r>
+      <w:proofErr w:type="spellStart"/>
+      <w:r>
+        <w:rPr>
+          <w:rFonts w:ascii="Consolas" w:hAnsi="Consolas"/>
+          <w:color w:val="C45911" w:themeColor="accent2" w:themeShade="BF"/>
+          <w:lang w:val="en-US"/>
+        </w:rPr>
+        <w:t>NaN</w:t>
+      </w:r>
+      <w:proofErr w:type="spellEnd"/>
+      <w:r>
+        <w:rPr>
+          <w:lang w:val="en-US"/>
+        </w:rPr>
+        <w:t xml:space="preserve"> values are dropped during the initialization process.</w:t>
+      </w:r>
+    </w:p>
+    <w:p>
+      <w:pPr>
+        <w:pStyle w:val="NoSpacing"/>
+        <w:rPr>
+          <w:lang w:val="en-US"/>
+        </w:rPr>
+      </w:pPr>
+    </w:p>
+    <w:p>
+      <w:pPr>
+        <w:pStyle w:val="NoSpacing"/>
         <w:rPr>
           <w:lang w:val="en-US"/>
         </w:rPr>
@@ -1076,23 +1439,62 @@
         <w:rPr>
           <w:lang w:val="en-US"/>
         </w:rPr>
-        <w:t xml:space="preserve">makes use of object-oriented programming by using classes and methods to handle data analysis and calculations. </w:t>
-      </w:r>
-      <w:r>
-        <w:rPr>
-          <w:lang w:val="en-US"/>
-        </w:rPr>
-        <w:t>Finally, exception handling is</w:t>
-      </w:r>
-      <w:r>
-        <w:rPr>
-          <w:lang w:val="en-US"/>
-        </w:rPr>
-        <w:t xml:space="preserve"> performed throughout the program to ensure the program does not terminate if the user enters an invalid input. </w:t>
-      </w:r>
-    </w:p>
-    <w:p>
-      <w:pPr>
+        <w:t xml:space="preserve">makes use of object-oriented programming </w:t>
+      </w:r>
+      <w:r>
+        <w:rPr>
+          <w:lang w:val="en-US"/>
+        </w:rPr>
+        <w:t xml:space="preserve">with the help of </w:t>
+      </w:r>
+      <w:r>
+        <w:rPr>
+          <w:lang w:val="en-US"/>
+        </w:rPr>
+        <w:t>classes</w:t>
+      </w:r>
+      <w:r>
+        <w:rPr>
+          <w:lang w:val="en-US"/>
+        </w:rPr>
+        <w:t>,</w:t>
+      </w:r>
+      <w:r>
+        <w:rPr>
+          <w:lang w:val="en-US"/>
+        </w:rPr>
+        <w:t xml:space="preserve"> to </w:t>
+      </w:r>
+      <w:r>
+        <w:rPr>
+          <w:lang w:val="en-US"/>
+        </w:rPr>
+        <w:t xml:space="preserve">efficiently </w:t>
+      </w:r>
+      <w:r>
+        <w:rPr>
+          <w:lang w:val="en-US"/>
+        </w:rPr>
+        <w:t xml:space="preserve">handle data analysis and calculations. </w:t>
+      </w:r>
+      <w:r>
+        <w:rPr>
+          <w:lang w:val="en-US"/>
+        </w:rPr>
+        <w:t>Finally, exception handling is performed throughout the program to ensure the program does not terminate if the user enters an invalid input.</w:t>
+      </w:r>
+    </w:p>
+    <w:p>
+      <w:pPr>
+        <w:pStyle w:val="NoSpacing"/>
+        <w:rPr>
+          <w:lang w:val="en-US"/>
+        </w:rPr>
+      </w:pPr>
+    </w:p>
+    <w:p>
+      <w:pPr>
+        <w:pStyle w:val="NoSpacing"/>
         <w:rPr>
           <w:lang w:val="en-US"/>
         </w:rPr>
@@ -1107,7 +1509,19 @@
         <w:rPr>
           <w:lang w:val="en-US"/>
         </w:rPr>
-        <w:t xml:space="preserve"> matrix summarizing how the requirements are met are shown in Appendix 1</w:t>
+        <w:t xml:space="preserve"> matrix summarizing how the requirements are met </w:t>
+      </w:r>
+      <w:r>
+        <w:rPr>
+          <w:lang w:val="en-US"/>
+        </w:rPr>
+        <w:t>is</w:t>
+      </w:r>
+      <w:r>
+        <w:rPr>
+          <w:lang w:val="en-US"/>
+        </w:rPr>
+        <w:t xml:space="preserve"> shown in Appendix 1</w:t>
       </w:r>
       <w:r>
         <w:rPr>
@@ -1124,18 +1538,29 @@
     </w:p>
     <w:p>
       <w:pPr>
+        <w:pStyle w:val="NoSpacing"/>
+        <w:rPr>
+          <w:lang w:val="en-US"/>
+        </w:rPr>
+      </w:pPr>
+    </w:p>
+    <w:p>
+      <w:pPr>
         <w:pStyle w:val="Heading2"/>
         <w:rPr>
+          <w:b/>
+          <w:bCs/>
           <w:color w:val="auto"/>
           <w:lang w:val="en-US"/>
         </w:rPr>
       </w:pPr>
       <w:r>
         <w:rPr>
+          <w:b/>
+          <w:bCs/>
           <w:color w:val="auto"/>
           <w:lang w:val="en-US"/>
         </w:rPr>
-        <w:lastRenderedPageBreak/>
         <w:t>References</w:t>
       </w:r>
     </w:p>
@@ -1161,13 +1586,7 @@
         <w:rPr>
           <w:lang w:val="en-US"/>
         </w:rPr>
-        <w:t>UN Region, Sub-Region and Country</w:t>
-      </w:r>
-      <w:r>
-        <w:rPr>
-          <w:lang w:val="en-US"/>
-        </w:rPr>
-        <w:t xml:space="preserve">, </w:t>
+        <w:t xml:space="preserve">UN Region, Sub-Region and Country, </w:t>
       </w:r>
       <w:r>
         <w:rPr>
@@ -1353,13 +1772,7 @@
         <w:rPr>
           <w:lang w:val="en-US"/>
         </w:rPr>
-        <w:t>Population in the Capital City, Urban and Rural Areas</w:t>
-      </w:r>
-      <w:r>
-        <w:rPr>
-          <w:lang w:val="en-US"/>
-        </w:rPr>
-        <w:t xml:space="preserve">, </w:t>
+        <w:t xml:space="preserve">Population in the Capital City, Urban and Rural Areas, </w:t>
       </w:r>
       <w:r>
         <w:rPr>
@@ -1423,13 +1836,7 @@
         <w:rPr>
           <w:lang w:val="en-US"/>
         </w:rPr>
-        <w:t>GDP and GDP per Capita</w:t>
-      </w:r>
-      <w:r>
-        <w:rPr>
-          <w:lang w:val="en-US"/>
-        </w:rPr>
-        <w:t xml:space="preserve">, </w:t>
+        <w:t xml:space="preserve">GDP and GDP per Capita, </w:t>
       </w:r>
       <w:r>
         <w:rPr>
@@ -1441,37 +1848,7 @@
         <w:rPr>
           <w:lang w:val="en-US"/>
         </w:rPr>
-        <w:t xml:space="preserve">, </w:t>
-      </w:r>
-      <w:r>
-        <w:rPr>
-          <w:lang w:val="en-US"/>
-        </w:rPr>
-        <w:t>Nov</w:t>
-      </w:r>
-      <w:r>
-        <w:rPr>
-          <w:lang w:val="en-US"/>
-        </w:rPr>
-        <w:t>. 20</w:t>
-      </w:r>
-      <w:r>
-        <w:rPr>
-          <w:lang w:val="en-US"/>
-        </w:rPr>
-        <w:t>20</w:t>
-      </w:r>
-      <w:r>
-        <w:rPr>
-          <w:lang w:val="en-US"/>
-        </w:rPr>
-        <w:t>. [Online]. Available</w:t>
-      </w:r>
-      <w:r>
-        <w:rPr>
-          <w:lang w:val="en-US"/>
-        </w:rPr>
-        <w:t>:</w:t>
+        <w:t>, Nov. 2020. [Online]. Available:</w:t>
       </w:r>
     </w:p>
     <w:p>
@@ -1530,7 +1907,7 @@
     <w:sectPr>
       <w:footerReference w:type="default" r:id="rId12"/>
       <w:pgSz w:w="12240" w:h="15840"/>
-      <w:pgMar w:top="1440" w:right="1440" w:bottom="1440" w:left="1440" w:header="708" w:footer="708" w:gutter="0"/>
+      <w:pgMar w:top="720" w:right="720" w:bottom="720" w:left="720" w:header="708" w:footer="708" w:gutter="0"/>
       <w:cols w:space="708"/>
       <w:docGrid w:linePitch="360"/>
     </w:sectPr>
@@ -1733,6 +2110,119 @@
     </w:lvl>
   </w:abstractNum>
   <w:abstractNum w:abstractNumId="1" w15:restartNumberingAfterBreak="0">
+    <w:nsid w:val="1BCB7F62"/>
+    <w:multiLevelType w:val="hybridMultilevel"/>
+    <w:tmpl w:val="3368876A"/>
+    <w:lvl w:ilvl="0" w:tplc="10090001">
+      <w:start w:val="1"/>
+      <w:numFmt w:val="bullet"/>
+      <w:lvlText w:val=""/>
+      <w:lvlJc w:val="left"/>
+      <w:pPr>
+        <w:ind w:left="720" w:hanging="360"/>
+      </w:pPr>
+      <w:rPr>
+        <w:rFonts w:ascii="Symbol" w:hAnsi="Symbol" w:hint="default"/>
+      </w:rPr>
+    </w:lvl>
+    <w:lvl w:ilvl="1" w:tplc="10090003" w:tentative="1">
+      <w:start w:val="1"/>
+      <w:numFmt w:val="bullet"/>
+      <w:lvlText w:val="o"/>
+      <w:lvlJc w:val="left"/>
+      <w:pPr>
+        <w:ind w:left="1440" w:hanging="360"/>
+      </w:pPr>
+      <w:rPr>
+        <w:rFonts w:ascii="Courier New" w:hAnsi="Courier New" w:cs="Courier New" w:hint="default"/>
+      </w:rPr>
+    </w:lvl>
+    <w:lvl w:ilvl="2" w:tplc="10090005" w:tentative="1">
+      <w:start w:val="1"/>
+      <w:numFmt w:val="bullet"/>
+      <w:lvlText w:val=""/>
+      <w:lvlJc w:val="left"/>
+      <w:pPr>
+        <w:ind w:left="2160" w:hanging="360"/>
+      </w:pPr>
+      <w:rPr>
+        <w:rFonts w:ascii="Wingdings" w:hAnsi="Wingdings" w:hint="default"/>
+      </w:rPr>
+    </w:lvl>
+    <w:lvl w:ilvl="3" w:tplc="10090001" w:tentative="1">
+      <w:start w:val="1"/>
+      <w:numFmt w:val="bullet"/>
+      <w:lvlText w:val=""/>
+      <w:lvlJc w:val="left"/>
+      <w:pPr>
+        <w:ind w:left="2880" w:hanging="360"/>
+      </w:pPr>
+      <w:rPr>
+        <w:rFonts w:ascii="Symbol" w:hAnsi="Symbol" w:hint="default"/>
+      </w:rPr>
+    </w:lvl>
+    <w:lvl w:ilvl="4" w:tplc="10090003" w:tentative="1">
+      <w:start w:val="1"/>
+      <w:numFmt w:val="bullet"/>
+      <w:lvlText w:val="o"/>
+      <w:lvlJc w:val="left"/>
+      <w:pPr>
+        <w:ind w:left="3600" w:hanging="360"/>
+      </w:pPr>
+      <w:rPr>
+        <w:rFonts w:ascii="Courier New" w:hAnsi="Courier New" w:cs="Courier New" w:hint="default"/>
+      </w:rPr>
+    </w:lvl>
+    <w:lvl w:ilvl="5" w:tplc="10090005" w:tentative="1">
+      <w:start w:val="1"/>
+      <w:numFmt w:val="bullet"/>
+      <w:lvlText w:val=""/>
+      <w:lvlJc w:val="left"/>
+      <w:pPr>
+        <w:ind w:left="4320" w:hanging="360"/>
+      </w:pPr>
+      <w:rPr>
+        <w:rFonts w:ascii="Wingdings" w:hAnsi="Wingdings" w:hint="default"/>
+      </w:rPr>
+    </w:lvl>
+    <w:lvl w:ilvl="6" w:tplc="10090001" w:tentative="1">
+      <w:start w:val="1"/>
+      <w:numFmt w:val="bullet"/>
+      <w:lvlText w:val=""/>
+      <w:lvlJc w:val="left"/>
+      <w:pPr>
+        <w:ind w:left="5040" w:hanging="360"/>
+      </w:pPr>
+      <w:rPr>
+        <w:rFonts w:ascii="Symbol" w:hAnsi="Symbol" w:hint="default"/>
+      </w:rPr>
+    </w:lvl>
+    <w:lvl w:ilvl="7" w:tplc="10090003" w:tentative="1">
+      <w:start w:val="1"/>
+      <w:numFmt w:val="bullet"/>
+      <w:lvlText w:val="o"/>
+      <w:lvlJc w:val="left"/>
+      <w:pPr>
+        <w:ind w:left="5760" w:hanging="360"/>
+      </w:pPr>
+      <w:rPr>
+        <w:rFonts w:ascii="Courier New" w:hAnsi="Courier New" w:cs="Courier New" w:hint="default"/>
+      </w:rPr>
+    </w:lvl>
+    <w:lvl w:ilvl="8" w:tplc="10090005" w:tentative="1">
+      <w:start w:val="1"/>
+      <w:numFmt w:val="bullet"/>
+      <w:lvlText w:val=""/>
+      <w:lvlJc w:val="left"/>
+      <w:pPr>
+        <w:ind w:left="6480" w:hanging="360"/>
+      </w:pPr>
+      <w:rPr>
+        <w:rFonts w:ascii="Wingdings" w:hAnsi="Wingdings" w:hint="default"/>
+      </w:rPr>
+    </w:lvl>
+  </w:abstractNum>
+  <w:abstractNum w:abstractNumId="2" w15:restartNumberingAfterBreak="0">
     <w:nsid w:val="23163C4A"/>
     <w:multiLevelType w:val="hybridMultilevel"/>
     <w:tmpl w:val="A5123E36"/>
@@ -1821,7 +2311,7 @@
       </w:pPr>
     </w:lvl>
   </w:abstractNum>
-  <w:abstractNum w:abstractNumId="2" w15:restartNumberingAfterBreak="0">
+  <w:abstractNum w:abstractNumId="3" w15:restartNumberingAfterBreak="0">
     <w:nsid w:val="46987091"/>
     <w:multiLevelType w:val="hybridMultilevel"/>
     <w:tmpl w:val="78E6A5F4"/>
@@ -1910,7 +2400,7 @@
       </w:pPr>
     </w:lvl>
   </w:abstractNum>
-  <w:abstractNum w:abstractNumId="3" w15:restartNumberingAfterBreak="0">
+  <w:abstractNum w:abstractNumId="4" w15:restartNumberingAfterBreak="0">
     <w:nsid w:val="579B0B5D"/>
     <w:multiLevelType w:val="hybridMultilevel"/>
     <w:tmpl w:val="A5123E36"/>
@@ -2000,15 +2490,18 @@
     </w:lvl>
   </w:abstractNum>
   <w:num w:numId="1">
-    <w:abstractNumId w:val="3"/>
+    <w:abstractNumId w:val="4"/>
   </w:num>
   <w:num w:numId="2">
     <w:abstractNumId w:val="0"/>
   </w:num>
   <w:num w:numId="3">
+    <w:abstractNumId w:val="3"/>
+  </w:num>
+  <w:num w:numId="4">
     <w:abstractNumId w:val="2"/>
   </w:num>
-  <w:num w:numId="4">
+  <w:num w:numId="5">
     <w:abstractNumId w:val="1"/>
   </w:num>
 </w:numbering>
@@ -2606,6 +3099,15 @@
       <w:shd w:val="clear" w:color="auto" w:fill="E1DFDD"/>
     </w:rPr>
   </w:style>
+  <w:style w:type="paragraph" w:styleId="NoSpacing">
+    <w:name w:val="No Spacing"/>
+    <w:uiPriority w:val="1"/>
+    <w:qFormat/>
+    <w:rsid w:val="00BB51DF"/>
+    <w:pPr>
+      <w:spacing w:after="0" w:line="240" w:lineRule="auto"/>
+    </w:pPr>
+  </w:style>
 </w:styles>
 </file>
 

</xml_diff>